<commit_message>
various changes  specially bary correction now running
</commit_message>
<xml_diff>
--- a/research/various_resources/2021/summary_barycentric_correction.docx
+++ b/research/various_resources/2021/summary_barycentric_correction.docx
@@ -730,6 +730,9 @@
         <w:pStyle w:val="ListParagraph"/>
       </w:pPr>
       <w:r>
+        <w:rPr>
+          <w:noProof/>
+        </w:rPr>
         <w:lastRenderedPageBreak/>
         <w:drawing>
           <wp:anchor distT="0" distB="0" distL="114300" distR="114300" simplePos="0" relativeHeight="251658240" behindDoc="1" locked="0" layoutInCell="1" allowOverlap="1" wp14:anchorId="13FAC3F1" wp14:editId="40F9F60E">
@@ -1220,14 +1223,15 @@
       <w:r>
         <w:t xml:space="preserve">The </w:t>
       </w:r>
-      <w:proofErr w:type="spellStart"/>
       <w:proofErr w:type="gramStart"/>
       <w:r>
-        <w:t>ourput</w:t>
-      </w:r>
-      <w:proofErr w:type="spellEnd"/>
-      <w:r>
-        <w:t xml:space="preserve"> :</w:t>
+        <w:t>ou</w:t>
+      </w:r>
+      <w:r>
+        <w:t>t</w:t>
+      </w:r>
+      <w:r>
+        <w:t>put :</w:t>
       </w:r>
       <w:proofErr w:type="gramEnd"/>
       <w:r>
@@ -2108,14 +2112,7 @@
           <w:b/>
           <w:bCs/>
         </w:rPr>
-        <w:t>rm_secacc</w:t>
-      </w:r>
-      <w:r>
-        <w:rPr>
-          <w:b/>
-          <w:bCs/>
-        </w:rPr>
-        <w:t>.pro</w:t>
+        <w:t>rm_secacc.pro</w:t>
       </w:r>
     </w:p>
     <w:p>

</xml_diff>